<commit_message>
part 2 lab1 accepted by Ryazanova
</commit_message>
<xml_diff>
--- a/lab1/part2/Жигалкин. Вторая часть первой работы.docx
+++ b/lab1/part2/Жигалкин. Вторая часть первой работы.docx
@@ -1000,205 +1000,6 @@
     </w:p>
     <w:p>
       <w:pPr>
-        <w:tabs>
-          <w:tab w:val="left" w:pos="708"/>
-          <w:tab w:val="left" w:pos="1416"/>
-          <w:tab w:val="left" w:pos="2124"/>
-          <w:tab w:val="left" w:pos="2832"/>
-          <w:tab w:val="left" w:pos="3540"/>
-          <w:tab w:val="left" w:pos="4248"/>
-          <w:tab w:val="left" w:pos="4956"/>
-          <w:tab w:val="left" w:pos="5664"/>
-          <w:tab w:val="left" w:pos="6372"/>
-          <w:tab w:val="left" w:pos="7080"/>
-          <w:tab w:val="left" w:pos="7788"/>
-          <w:tab w:val="left" w:pos="8496"/>
-          <w:tab w:val="left" w:pos="9204"/>
-        </w:tabs>
-        <w:spacing w:line="360" w:lineRule="auto"/>
-        <w:ind w:firstLine="709"/>
-        <w:jc w:val="both"/>
-        <w:rPr>
-          <w:rFonts w:eastAsia="Times New Roman"/>
-          <w:color w:val="000000"/>
-          <w:sz w:val="28"/>
-          <w:szCs w:val="28"/>
-        </w:rPr>
-      </w:pPr>
-      <w:r>
-        <w:rPr>
-          <w:rFonts w:ascii="Times New Roman" w:eastAsia="Arial Unicode MS" w:hAnsi="Times New Roman" w:cs="Arial Unicode MS"/>
-          <w:b/>
-          <w:bCs/>
-          <w:color w:val="000000"/>
-          <w:sz w:val="28"/>
-          <w:szCs w:val="28"/>
-        </w:rPr>
-        <w:t>Тик</w:t>
-      </w:r>
-      <w:r>
-        <w:rPr>
-          <w:rFonts w:ascii="Times New Roman" w:eastAsia="Arial Unicode MS" w:hAnsi="Times New Roman" w:cs="Arial Unicode MS"/>
-          <w:color w:val="000000"/>
-          <w:sz w:val="28"/>
-          <w:szCs w:val="28"/>
-        </w:rPr>
-        <w:t xml:space="preserve"> - период времени между двумя последующими прерываниями таймера.</w:t>
-      </w:r>
-    </w:p>
-    <w:p>
-      <w:pPr>
-        <w:tabs>
-          <w:tab w:val="left" w:pos="708"/>
-          <w:tab w:val="left" w:pos="1416"/>
-          <w:tab w:val="left" w:pos="2124"/>
-          <w:tab w:val="left" w:pos="2832"/>
-          <w:tab w:val="left" w:pos="3540"/>
-          <w:tab w:val="left" w:pos="4248"/>
-          <w:tab w:val="left" w:pos="4956"/>
-          <w:tab w:val="left" w:pos="5664"/>
-          <w:tab w:val="left" w:pos="6372"/>
-          <w:tab w:val="left" w:pos="7080"/>
-          <w:tab w:val="left" w:pos="7788"/>
-          <w:tab w:val="left" w:pos="8496"/>
-          <w:tab w:val="left" w:pos="9204"/>
-        </w:tabs>
-        <w:spacing w:line="360" w:lineRule="auto"/>
-        <w:ind w:firstLine="709"/>
-        <w:jc w:val="both"/>
-        <w:rPr>
-          <w:rFonts w:eastAsia="Times New Roman"/>
-          <w:color w:val="000000"/>
-          <w:sz w:val="28"/>
-          <w:szCs w:val="28"/>
-        </w:rPr>
-      </w:pPr>
-      <w:r>
-        <w:rPr>
-          <w:rFonts w:ascii="Times New Roman" w:eastAsia="Arial Unicode MS" w:hAnsi="Times New Roman" w:cs="Arial Unicode MS"/>
-          <w:b/>
-          <w:bCs/>
-          <w:color w:val="000000"/>
-          <w:sz w:val="28"/>
-          <w:szCs w:val="28"/>
-        </w:rPr>
-        <w:t>Главный</w:t>
-      </w:r>
-      <w:r>
-        <w:rPr>
-          <w:rFonts w:ascii="Times New Roman" w:eastAsia="Arial Unicode MS" w:hAnsi="Times New Roman" w:cs="Arial Unicode MS"/>
-          <w:b/>
-          <w:bCs/>
-          <w:color w:val="000000"/>
-          <w:sz w:val="28"/>
-          <w:szCs w:val="28"/>
-        </w:rPr>
-        <w:t xml:space="preserve"> тик</w:t>
-      </w:r>
-      <w:r>
-        <w:rPr>
-          <w:rFonts w:ascii="Times New Roman" w:eastAsia="Arial Unicode MS" w:hAnsi="Times New Roman" w:cs="Arial Unicode MS"/>
-          <w:color w:val="000000"/>
-          <w:sz w:val="28"/>
-          <w:szCs w:val="28"/>
-        </w:rPr>
-        <w:t xml:space="preserve"> - период времени равный </w:t>
-      </w:r>
-      <w:r>
-        <w:rPr>
-          <w:rFonts w:ascii="Times New Roman" w:eastAsia="Arial Unicode MS" w:hAnsi="Times New Roman" w:cs="Arial Unicode MS"/>
-          <w:color w:val="000000"/>
-          <w:sz w:val="28"/>
-          <w:szCs w:val="28"/>
-          <w:lang w:val="en-US"/>
-        </w:rPr>
-        <w:t>n</w:t>
-      </w:r>
-      <w:r>
-        <w:rPr>
-          <w:rFonts w:ascii="Times New Roman" w:eastAsia="Arial Unicode MS" w:hAnsi="Times New Roman" w:cs="Arial Unicode MS"/>
-          <w:color w:val="000000"/>
-          <w:sz w:val="28"/>
-          <w:szCs w:val="28"/>
-        </w:rPr>
-        <w:t xml:space="preserve"> тикам таймера (число </w:t>
-      </w:r>
-      <w:r>
-        <w:rPr>
-          <w:rFonts w:ascii="Times New Roman" w:eastAsia="Arial Unicode MS" w:hAnsi="Times New Roman" w:cs="Arial Unicode MS"/>
-          <w:color w:val="000000"/>
-          <w:sz w:val="28"/>
-          <w:szCs w:val="28"/>
-          <w:lang w:val="en-US"/>
-        </w:rPr>
-        <w:t>n</w:t>
-      </w:r>
-      <w:r>
-        <w:rPr>
-          <w:rFonts w:ascii="Times New Roman" w:eastAsia="Arial Unicode MS" w:hAnsi="Times New Roman" w:cs="Arial Unicode MS"/>
-          <w:color w:val="000000"/>
-          <w:sz w:val="28"/>
-          <w:szCs w:val="28"/>
-        </w:rPr>
-        <w:t xml:space="preserve"> зависит от конкретного варианта системы).</w:t>
-      </w:r>
-    </w:p>
-    <w:p>
-      <w:pPr>
-        <w:spacing w:line="360" w:lineRule="auto"/>
-        <w:ind w:firstLine="708"/>
-        <w:jc w:val="both"/>
-        <w:rPr>
-          <w:rFonts w:ascii="Times New Roman" w:hAnsi="Times New Roman" w:cs="Times New Roman"/>
-          <w:sz w:val="28"/>
-          <w:szCs w:val="28"/>
-          <w:u w:val="single"/>
-        </w:rPr>
-      </w:pPr>
-      <w:r>
-        <w:rPr>
-          <w:rFonts w:ascii="Times New Roman" w:eastAsia="Calibri" w:hAnsi="Times New Roman" w:cs="Times New Roman"/>
-          <w:b/>
-          <w:iCs/>
-          <w:color w:val="000000"/>
-          <w:sz w:val="28"/>
-          <w:szCs w:val="28"/>
-        </w:rPr>
-        <w:t>Квант</w:t>
-      </w:r>
-      <w:r>
-        <w:rPr>
-          <w:rFonts w:ascii="Times New Roman" w:eastAsia="Calibri" w:hAnsi="Times New Roman" w:cs="Times New Roman"/>
-          <w:i/>
-          <w:iCs/>
-          <w:color w:val="000000"/>
-          <w:sz w:val="28"/>
-          <w:szCs w:val="28"/>
-        </w:rPr>
-        <w:t xml:space="preserve"> </w:t>
-      </w:r>
-      <w:r>
-        <w:rPr>
-          <w:rFonts w:ascii="Times New Roman" w:eastAsia="Calibri" w:hAnsi="Times New Roman" w:cs="Times New Roman"/>
-          <w:color w:val="000000"/>
-          <w:sz w:val="28"/>
-          <w:szCs w:val="28"/>
-        </w:rPr>
-        <w:t>представляет собой количество времени, предо</w:t>
-      </w:r>
-      <w:r>
-        <w:rPr>
-          <w:rFonts w:ascii="Times New Roman" w:eastAsia="Calibri" w:hAnsi="Times New Roman" w:cs="Times New Roman"/>
-          <w:color w:val="000000"/>
-          <w:sz w:val="28"/>
-          <w:szCs w:val="28"/>
-        </w:rPr>
-        <w:softHyphen/>
-        <w:t>ставляемое потоку для выполнения</w:t>
-      </w:r>
-    </w:p>
-    <w:p>
-      <w:pPr>
         <w:jc w:val="center"/>
         <w:rPr>
           <w:rFonts w:ascii="Times New Roman" w:hAnsi="Times New Roman" w:cs="Times New Roman"/>
@@ -1380,7 +1181,7 @@
         <w:pStyle w:val="a7"/>
         <w:numPr>
           <w:ilvl w:val="0"/>
-          <w:numId w:val="2"/>
+          <w:numId w:val="3"/>
         </w:numPr>
         <w:spacing w:line="360" w:lineRule="auto"/>
         <w:ind w:left="0" w:firstLine="709"/>
@@ -1390,38 +1191,185 @@
           <w:noProof/>
           <w:sz w:val="28"/>
           <w:szCs w:val="28"/>
+          <w:lang w:eastAsia="ru-RU"/>
+        </w:rPr>
+      </w:pPr>
+      <w:r>
+        <w:rPr>
+          <w:rFonts w:ascii="Times New Roman" w:hAnsi="Times New Roman" w:cs="Times New Roman"/>
+          <w:noProof/>
+          <w:sz w:val="28"/>
+          <w:szCs w:val="28"/>
+          <w:lang w:eastAsia="ru-RU"/>
+        </w:rPr>
+        <w:t xml:space="preserve">Инициализация диспетчера </w:t>
+      </w:r>
+      <w:r>
+        <w:rPr>
+          <w:rFonts w:ascii="Times New Roman" w:hAnsi="Times New Roman" w:cs="Times New Roman"/>
+          <w:noProof/>
+          <w:sz w:val="28"/>
+          <w:szCs w:val="28"/>
+          <w:lang w:eastAsia="ru-RU"/>
+        </w:rPr>
+        <w:t>настройки</w:t>
+      </w:r>
+      <w:r>
+        <w:rPr>
+          <w:rFonts w:ascii="Times New Roman" w:hAnsi="Times New Roman" w:cs="Times New Roman"/>
+          <w:noProof/>
+          <w:sz w:val="28"/>
+          <w:szCs w:val="28"/>
+          <w:lang w:eastAsia="ru-RU"/>
+        </w:rPr>
+        <w:t xml:space="preserve"> баланса</w:t>
+      </w:r>
+      <w:r>
+        <w:rPr>
+          <w:rFonts w:ascii="Times New Roman" w:hAnsi="Times New Roman" w:cs="Times New Roman"/>
+          <w:noProof/>
+          <w:sz w:val="28"/>
+          <w:szCs w:val="28"/>
+          <w:lang w:eastAsia="ru-RU"/>
+        </w:rPr>
+        <w:t xml:space="preserve">, посредством добавления соответствующего объекта </w:t>
+      </w:r>
+      <w:r>
+        <w:rPr>
+          <w:rFonts w:ascii="Times New Roman" w:hAnsi="Times New Roman" w:cs="Times New Roman"/>
+          <w:noProof/>
+          <w:sz w:val="28"/>
+          <w:szCs w:val="28"/>
           <w:lang w:val="en-US" w:eastAsia="ru-RU"/>
         </w:rPr>
-      </w:pPr>
-      <w:r>
-        <w:rPr>
-          <w:rFonts w:ascii="Times New Roman" w:hAnsi="Times New Roman" w:cs="Times New Roman"/>
-          <w:noProof/>
-          <w:sz w:val="28"/>
-          <w:szCs w:val="28"/>
-          <w:lang w:eastAsia="ru-RU"/>
-        </w:rPr>
-        <w:t xml:space="preserve">Инициализация диспетчера </w:t>
-      </w:r>
-      <w:r>
-        <w:rPr>
-          <w:rFonts w:ascii="Times New Roman" w:hAnsi="Times New Roman" w:cs="Times New Roman"/>
-          <w:noProof/>
-          <w:sz w:val="28"/>
-          <w:szCs w:val="28"/>
-          <w:lang w:eastAsia="ru-RU"/>
-        </w:rPr>
-        <w:t>настройки</w:t>
-      </w:r>
-      <w:r>
-        <w:rPr>
-          <w:rFonts w:ascii="Times New Roman" w:hAnsi="Times New Roman" w:cs="Times New Roman"/>
-          <w:noProof/>
-          <w:sz w:val="28"/>
-          <w:szCs w:val="28"/>
-          <w:lang w:eastAsia="ru-RU"/>
-        </w:rPr>
-        <w:t xml:space="preserve"> баланса</w:t>
+        <w:t>DPC</w:t>
+      </w:r>
+      <w:r>
+        <w:rPr>
+          <w:rFonts w:ascii="Times New Roman" w:hAnsi="Times New Roman" w:cs="Times New Roman"/>
+          <w:noProof/>
+          <w:sz w:val="28"/>
+          <w:szCs w:val="28"/>
+          <w:lang w:eastAsia="ru-RU"/>
+        </w:rPr>
+        <w:t xml:space="preserve"> </w:t>
+      </w:r>
+      <w:r>
+        <w:rPr>
+          <w:rFonts w:ascii="Times New Roman" w:hAnsi="Times New Roman" w:cs="Times New Roman"/>
+          <w:noProof/>
+          <w:sz w:val="28"/>
+          <w:szCs w:val="28"/>
+          <w:lang w:eastAsia="ru-RU"/>
+        </w:rPr>
+        <w:t>(</w:t>
+      </w:r>
+      <w:r>
+        <w:rPr>
+          <w:rFonts w:ascii="Times New Roman" w:hAnsi="Times New Roman" w:cs="Times New Roman"/>
+          <w:noProof/>
+          <w:sz w:val="28"/>
+          <w:szCs w:val="28"/>
+          <w:lang w:val="en-US" w:eastAsia="ru-RU"/>
+        </w:rPr>
+        <w:t>Deferred</w:t>
+      </w:r>
+      <w:r>
+        <w:rPr>
+          <w:rFonts w:ascii="Times New Roman" w:hAnsi="Times New Roman" w:cs="Times New Roman"/>
+          <w:noProof/>
+          <w:sz w:val="28"/>
+          <w:szCs w:val="28"/>
+          <w:lang w:eastAsia="ru-RU"/>
+        </w:rPr>
+        <w:t xml:space="preserve"> </w:t>
+      </w:r>
+      <w:r>
+        <w:rPr>
+          <w:rFonts w:ascii="Times New Roman" w:hAnsi="Times New Roman" w:cs="Times New Roman"/>
+          <w:noProof/>
+          <w:sz w:val="28"/>
+          <w:szCs w:val="28"/>
+          <w:lang w:val="en-US" w:eastAsia="ru-RU"/>
+        </w:rPr>
+        <w:t>Procedure</w:t>
+      </w:r>
+      <w:r>
+        <w:rPr>
+          <w:rFonts w:ascii="Times New Roman" w:hAnsi="Times New Roman" w:cs="Times New Roman"/>
+          <w:noProof/>
+          <w:sz w:val="28"/>
+          <w:szCs w:val="28"/>
+          <w:lang w:eastAsia="ru-RU"/>
+        </w:rPr>
+        <w:t xml:space="preserve"> </w:t>
+      </w:r>
+      <w:r>
+        <w:rPr>
+          <w:rFonts w:ascii="Times New Roman" w:hAnsi="Times New Roman" w:cs="Times New Roman"/>
+          <w:noProof/>
+          <w:sz w:val="28"/>
+          <w:szCs w:val="28"/>
+          <w:lang w:val="en-US" w:eastAsia="ru-RU"/>
+        </w:rPr>
+        <w:t>Call</w:t>
+      </w:r>
+      <w:r>
+        <w:rPr>
+          <w:rFonts w:ascii="Times New Roman" w:hAnsi="Times New Roman" w:cs="Times New Roman"/>
+          <w:noProof/>
+          <w:sz w:val="28"/>
+          <w:szCs w:val="28"/>
+          <w:lang w:eastAsia="ru-RU"/>
+        </w:rPr>
+        <w:t>)</w:t>
+      </w:r>
+      <w:r>
+        <w:rPr>
+          <w:rFonts w:ascii="Times New Roman" w:hAnsi="Times New Roman" w:cs="Times New Roman"/>
+          <w:noProof/>
+          <w:sz w:val="28"/>
+          <w:szCs w:val="28"/>
+          <w:lang w:eastAsia="ru-RU"/>
+        </w:rPr>
+        <w:t xml:space="preserve"> </w:t>
+      </w:r>
+      <w:r>
+        <w:rPr>
+          <w:rFonts w:ascii="Times New Roman" w:hAnsi="Times New Roman" w:cs="Times New Roman"/>
+          <w:noProof/>
+          <w:sz w:val="28"/>
+          <w:szCs w:val="28"/>
+          <w:lang w:eastAsia="ru-RU"/>
+        </w:rPr>
+        <w:t xml:space="preserve"> в очередь</w:t>
+      </w:r>
+      <w:r>
+        <w:rPr>
+          <w:rFonts w:ascii="Times New Roman" w:hAnsi="Times New Roman" w:cs="Times New Roman"/>
+          <w:noProof/>
+          <w:sz w:val="28"/>
+          <w:szCs w:val="28"/>
+          <w:lang w:eastAsia="ru-RU"/>
+        </w:rPr>
+        <w:t xml:space="preserve">. </w:t>
+      </w:r>
+      <w:r>
+        <w:rPr>
+          <w:rFonts w:ascii="Times New Roman" w:hAnsi="Times New Roman" w:cs="Times New Roman"/>
+          <w:sz w:val="28"/>
+          <w:szCs w:val="28"/>
+        </w:rPr>
+        <w:t>Диспетчер настройки баланса находится в ожидании двух объектов событий: со</w:t>
+      </w:r>
+      <w:r>
+        <w:rPr>
+          <w:rFonts w:ascii="Times New Roman" w:hAnsi="Times New Roman" w:cs="Times New Roman"/>
+          <w:sz w:val="28"/>
+          <w:szCs w:val="28"/>
+        </w:rPr>
+        <w:softHyphen/>
+        <w:t>бытия от таймера, настроенного на срабатывание один раз в секунду, и события от внутреннего диспетчера рабочих наборов, которым диспетчер памяти подает сигнал в различные моменты, когда обнаруживает, что рабочие наборы нуждаются в настройке</w:t>
       </w:r>
     </w:p>
     <w:p>
@@ -1434,7 +1382,7 @@
           <w:noProof/>
           <w:sz w:val="28"/>
           <w:szCs w:val="28"/>
-          <w:lang w:val="en-US" w:eastAsia="ru-RU"/>
+          <w:lang w:eastAsia="ru-RU"/>
         </w:rPr>
       </w:pPr>
       <w:r>
@@ -1776,7 +1724,6 @@
           <w:szCs w:val="28"/>
           <w:lang w:eastAsia="ru-RU"/>
         </w:rPr>
-        <w:lastRenderedPageBreak/>
         <w:t>Декремент счетчика времени, оставшегося до отправления на выполнение отложенных вызовов</w:t>
       </w:r>
     </w:p>
@@ -1846,7 +1793,27 @@
           <w:szCs w:val="28"/>
           <w:lang w:eastAsia="ru-RU"/>
         </w:rPr>
-        <w:t xml:space="preserve">Пробуждение системных процессов </w:t>
+        <w:t>Переход</w:t>
+      </w:r>
+      <w:r>
+        <w:rPr>
+          <w:rFonts w:ascii="Times New Roman" w:hAnsi="Times New Roman" w:cs="Times New Roman"/>
+          <w:noProof/>
+          <w:sz w:val="28"/>
+          <w:szCs w:val="28"/>
+          <w:lang w:eastAsia="ru-RU"/>
+        </w:rPr>
+        <w:t xml:space="preserve"> из состояния ожидания в состояние готовности</w:t>
+      </w:r>
+      <w:r>
+        <w:rPr>
+          <w:rFonts w:ascii="Times New Roman" w:hAnsi="Times New Roman" w:cs="Times New Roman"/>
+          <w:noProof/>
+          <w:sz w:val="28"/>
+          <w:szCs w:val="28"/>
+          <w:lang w:eastAsia="ru-RU"/>
+        </w:rPr>
+        <w:t xml:space="preserve"> системных процессов </w:t>
       </w:r>
       <w:r>
         <w:rPr>
@@ -1887,6 +1854,213 @@
           <w:lang w:val="en-US" w:eastAsia="ru-RU"/>
         </w:rPr>
         <w:t>pagedaemon</w:t>
+      </w:r>
+      <w:r>
+        <w:rPr>
+          <w:rFonts w:ascii="Times New Roman" w:hAnsi="Times New Roman" w:cs="Times New Roman"/>
+          <w:noProof/>
+          <w:sz w:val="28"/>
+          <w:szCs w:val="28"/>
+          <w:lang w:eastAsia="ru-RU"/>
+        </w:rPr>
+        <w:t>.</w:t>
+      </w:r>
+      <w:r>
+        <w:rPr>
+          <w:rFonts w:ascii="Arial" w:hAnsi="Arial" w:cs="Arial"/>
+          <w:color w:val="333333"/>
+          <w:sz w:val="21"/>
+          <w:szCs w:val="21"/>
+          <w:shd w:val="clear" w:color="auto" w:fill="FFFFFF"/>
+        </w:rPr>
+        <w:t xml:space="preserve"> </w:t>
+      </w:r>
+      <w:r>
+        <w:rPr>
+          <w:rFonts w:ascii="Times New Roman" w:hAnsi="Times New Roman" w:cs="Times New Roman"/>
+          <w:color w:val="333333"/>
+          <w:sz w:val="28"/>
+          <w:szCs w:val="28"/>
+          <w:shd w:val="clear" w:color="auto" w:fill="FFFFFF"/>
+        </w:rPr>
+        <w:t xml:space="preserve">Процесс </w:t>
+      </w:r>
+      <w:proofErr w:type="spellStart"/>
+      <w:r>
+        <w:rPr>
+          <w:rFonts w:ascii="Times New Roman" w:hAnsi="Times New Roman" w:cs="Times New Roman"/>
+          <w:color w:val="333333"/>
+          <w:sz w:val="28"/>
+          <w:szCs w:val="28"/>
+          <w:shd w:val="clear" w:color="auto" w:fill="FFFFFF"/>
+        </w:rPr>
+        <w:t>swapper</w:t>
+      </w:r>
+      <w:proofErr w:type="spellEnd"/>
+      <w:r>
+        <w:rPr>
+          <w:rFonts w:ascii="Times New Roman" w:hAnsi="Times New Roman" w:cs="Times New Roman"/>
+          <w:color w:val="333333"/>
+          <w:sz w:val="28"/>
+          <w:szCs w:val="28"/>
+          <w:shd w:val="clear" w:color="auto" w:fill="FFFFFF"/>
+        </w:rPr>
+        <w:t>, используется для выполнения операций </w:t>
+      </w:r>
+      <w:proofErr w:type="spellStart"/>
+      <w:r>
+        <w:rPr>
+          <w:rStyle w:val="a9"/>
+          <w:rFonts w:ascii="Times New Roman" w:hAnsi="Times New Roman" w:cs="Times New Roman"/>
+          <w:color w:val="333333"/>
+          <w:sz w:val="28"/>
+          <w:szCs w:val="28"/>
+          <w:shd w:val="clear" w:color="auto" w:fill="FFFFFF"/>
+        </w:rPr>
+        <w:t>process</w:t>
+      </w:r>
+      <w:proofErr w:type="spellEnd"/>
+      <w:r>
+        <w:rPr>
+          <w:rStyle w:val="a9"/>
+          <w:rFonts w:ascii="Times New Roman" w:hAnsi="Times New Roman" w:cs="Times New Roman"/>
+          <w:color w:val="333333"/>
+          <w:sz w:val="28"/>
+          <w:szCs w:val="28"/>
+          <w:shd w:val="clear" w:color="auto" w:fill="FFFFFF"/>
+        </w:rPr>
+        <w:t xml:space="preserve"> </w:t>
+      </w:r>
+      <w:proofErr w:type="spellStart"/>
+      <w:r>
+        <w:rPr>
+          <w:rStyle w:val="a9"/>
+          <w:rFonts w:ascii="Times New Roman" w:hAnsi="Times New Roman" w:cs="Times New Roman"/>
+          <w:color w:val="333333"/>
+          <w:sz w:val="28"/>
+          <w:szCs w:val="28"/>
+          <w:shd w:val="clear" w:color="auto" w:fill="FFFFFF"/>
+        </w:rPr>
+        <w:t>swap</w:t>
+      </w:r>
+      <w:proofErr w:type="spellEnd"/>
+      <w:r>
+        <w:rPr>
+          <w:rStyle w:val="a9"/>
+          <w:rFonts w:ascii="Times New Roman" w:hAnsi="Times New Roman" w:cs="Times New Roman"/>
+          <w:color w:val="333333"/>
+          <w:sz w:val="28"/>
+          <w:szCs w:val="28"/>
+          <w:shd w:val="clear" w:color="auto" w:fill="FFFFFF"/>
+        </w:rPr>
+        <w:t> </w:t>
+      </w:r>
+      <w:r>
+        <w:rPr>
+          <w:rFonts w:ascii="Times New Roman" w:hAnsi="Times New Roman" w:cs="Times New Roman"/>
+          <w:color w:val="333333"/>
+          <w:sz w:val="28"/>
+          <w:szCs w:val="28"/>
+          <w:shd w:val="clear" w:color="auto" w:fill="FFFFFF"/>
+        </w:rPr>
+        <w:t>. Он используется для обмена целыми процессами, включая все структуры данных </w:t>
+      </w:r>
+      <w:proofErr w:type="spellStart"/>
+      <w:r>
+        <w:rPr>
+          <w:rStyle w:val="a9"/>
+          <w:rFonts w:ascii="Times New Roman" w:hAnsi="Times New Roman" w:cs="Times New Roman"/>
+          <w:color w:val="333333"/>
+          <w:sz w:val="28"/>
+          <w:szCs w:val="28"/>
+          <w:shd w:val="clear" w:color="auto" w:fill="FFFFFF"/>
+        </w:rPr>
+        <w:t>kernel-space</w:t>
+      </w:r>
+      <w:proofErr w:type="spellEnd"/>
+      <w:r>
+        <w:rPr>
+          <w:rStyle w:val="a9"/>
+          <w:rFonts w:ascii="Times New Roman" w:hAnsi="Times New Roman" w:cs="Times New Roman"/>
+          <w:color w:val="333333"/>
+          <w:sz w:val="28"/>
+          <w:szCs w:val="28"/>
+          <w:shd w:val="clear" w:color="auto" w:fill="FFFFFF"/>
+        </w:rPr>
+        <w:t> </w:t>
+      </w:r>
+      <w:r>
+        <w:rPr>
+          <w:rFonts w:ascii="Times New Roman" w:hAnsi="Times New Roman" w:cs="Times New Roman"/>
+          <w:color w:val="333333"/>
+          <w:sz w:val="28"/>
+          <w:szCs w:val="28"/>
+          <w:shd w:val="clear" w:color="auto" w:fill="FFFFFF"/>
+        </w:rPr>
+        <w:t>для процесса - на диск и их замену обратно.</w:t>
+      </w:r>
+      <w:r>
+        <w:rPr>
+          <w:rFonts w:ascii="Times New Roman" w:hAnsi="Times New Roman" w:cs="Times New Roman"/>
+          <w:sz w:val="28"/>
+          <w:szCs w:val="28"/>
+        </w:rPr>
+        <w:t xml:space="preserve"> </w:t>
+      </w:r>
+    </w:p>
+    <w:p>
+      <w:pPr>
+        <w:spacing w:line="360" w:lineRule="auto"/>
+        <w:jc w:val="both"/>
+        <w:rPr>
+          <w:rFonts w:ascii="Times New Roman" w:hAnsi="Times New Roman" w:cs="Times New Roman"/>
+          <w:noProof/>
+          <w:sz w:val="28"/>
+          <w:szCs w:val="28"/>
+          <w:lang w:eastAsia="ru-RU"/>
+        </w:rPr>
+      </w:pPr>
+      <w:r>
+        <w:rPr>
+          <w:rFonts w:ascii="Times New Roman" w:hAnsi="Times New Roman" w:cs="Times New Roman"/>
+          <w:sz w:val="28"/>
+          <w:szCs w:val="28"/>
+        </w:rPr>
+        <w:t xml:space="preserve">Как и все демоны, </w:t>
+      </w:r>
+      <w:r>
+        <w:rPr>
+          <w:rFonts w:ascii="Times New Roman" w:hAnsi="Times New Roman" w:cs="Times New Roman"/>
+          <w:noProof/>
+          <w:sz w:val="28"/>
+          <w:szCs w:val="28"/>
+          <w:lang w:val="en-US" w:eastAsia="ru-RU"/>
+        </w:rPr>
+        <w:t>pagedaemon</w:t>
+      </w:r>
+      <w:r>
+        <w:rPr>
+          <w:rFonts w:ascii="Times New Roman" w:hAnsi="Times New Roman" w:cs="Times New Roman"/>
+          <w:sz w:val="28"/>
+          <w:szCs w:val="28"/>
+        </w:rPr>
+        <w:t xml:space="preserve"> работает периодически. После </w:t>
+      </w:r>
+      <w:r>
+        <w:rPr>
+          <w:rFonts w:ascii="Times New Roman" w:hAnsi="Times New Roman" w:cs="Times New Roman"/>
+          <w:sz w:val="28"/>
+          <w:szCs w:val="28"/>
+        </w:rPr>
+        <w:t>перехода в состояние готовности</w:t>
+      </w:r>
+      <w:r>
+        <w:rPr>
+          <w:rFonts w:ascii="Times New Roman" w:hAnsi="Times New Roman" w:cs="Times New Roman"/>
+          <w:sz w:val="28"/>
+          <w:szCs w:val="28"/>
+        </w:rPr>
+        <w:t xml:space="preserve"> он осматривается, есть ли для него работа. Если он видит, что количество страниц в списке свободных слишком мало, то он начинает освобождать страницы.</w:t>
       </w:r>
     </w:p>
     <w:p>
@@ -1915,7 +2089,67 @@
           <w:szCs w:val="28"/>
           <w:lang w:eastAsia="ru-RU"/>
         </w:rPr>
-        <w:t>Добавление в очередь отложенных вызовов функций планировщика</w:t>
+        <w:t xml:space="preserve">Инициирование отложенного действия по выполнению функции, относящихся к работе планировщика, путем изменения состояния процесса со </w:t>
+      </w:r>
+      <w:r>
+        <w:rPr>
+          <w:rFonts w:ascii="Times New Roman" w:hAnsi="Times New Roman" w:cs="Times New Roman"/>
+          <w:noProof/>
+          <w:sz w:val="28"/>
+          <w:szCs w:val="28"/>
+          <w:lang w:val="en-US" w:eastAsia="ru-RU"/>
+        </w:rPr>
+        <w:t>S</w:t>
+      </w:r>
+      <w:r>
+        <w:rPr>
+          <w:rFonts w:ascii="Times New Roman" w:hAnsi="Times New Roman" w:cs="Times New Roman"/>
+          <w:noProof/>
+          <w:sz w:val="28"/>
+          <w:szCs w:val="28"/>
+          <w:lang w:eastAsia="ru-RU"/>
+        </w:rPr>
+        <w:t xml:space="preserve"> </w:t>
+      </w:r>
+      <w:r>
+        <w:rPr>
+          <w:rFonts w:ascii="Times New Roman" w:hAnsi="Times New Roman" w:cs="Times New Roman"/>
+          <w:noProof/>
+          <w:sz w:val="28"/>
+          <w:szCs w:val="28"/>
+          <w:lang w:eastAsia="ru-RU"/>
+        </w:rPr>
+        <w:t xml:space="preserve">на </w:t>
+      </w:r>
+      <w:r>
+        <w:rPr>
+          <w:rFonts w:ascii="Times New Roman" w:hAnsi="Times New Roman" w:cs="Times New Roman"/>
+          <w:noProof/>
+          <w:sz w:val="28"/>
+          <w:szCs w:val="28"/>
+          <w:lang w:val="en-US" w:eastAsia="ru-RU"/>
+        </w:rPr>
+        <w:t>R</w:t>
+      </w:r>
+      <w:r>
+        <w:rPr>
+          <w:rFonts w:ascii="Times New Roman" w:hAnsi="Times New Roman" w:cs="Times New Roman"/>
+          <w:noProof/>
+          <w:sz w:val="28"/>
+          <w:szCs w:val="28"/>
+          <w:lang w:eastAsia="ru-RU"/>
+        </w:rPr>
+        <w:t xml:space="preserve"> </w:t>
+      </w:r>
+      <w:r>
+        <w:rPr>
+          <w:rFonts w:ascii="Times New Roman" w:hAnsi="Times New Roman" w:cs="Times New Roman"/>
+          <w:noProof/>
+          <w:sz w:val="28"/>
+          <w:szCs w:val="28"/>
+          <w:lang w:eastAsia="ru-RU"/>
+        </w:rPr>
+        <w:t>или посылкой сигнала (любой сигнал имеет обработчик)</w:t>
       </w:r>
     </w:p>
     <w:p>
@@ -2041,6 +2275,104 @@
       <w:pPr>
         <w:spacing w:line="240" w:lineRule="auto"/>
         <w:ind w:left="709"/>
+        <w:rPr>
+          <w:rFonts w:ascii="Times New Roman" w:eastAsia="Calibri" w:hAnsi="Times New Roman" w:cs="Times New Roman"/>
+          <w:sz w:val="28"/>
+          <w:szCs w:val="28"/>
+          <w:u w:val="single"/>
+        </w:rPr>
+      </w:pPr>
+      <w:r>
+        <w:rPr>
+          <w:rFonts w:ascii="Times New Roman" w:eastAsia="Calibri" w:hAnsi="Times New Roman" w:cs="Times New Roman"/>
+          <w:sz w:val="28"/>
+          <w:szCs w:val="28"/>
+          <w:u w:val="single"/>
+        </w:rPr>
+        <w:t>Пересчитываться могут только пользовательские приоритеты</w:t>
+      </w:r>
+    </w:p>
+    <w:p>
+      <w:pPr>
+        <w:spacing w:after="0" w:line="360" w:lineRule="auto"/>
+        <w:ind w:firstLine="708"/>
+        <w:jc w:val="both"/>
+        <w:rPr>
+          <w:rFonts w:ascii="Times New Roman" w:eastAsia="Times New Roman" w:hAnsi="Times New Roman" w:cs="Times New Roman"/>
+          <w:sz w:val="28"/>
+          <w:szCs w:val="28"/>
+          <w:u w:val="single"/>
+          <w:lang w:eastAsia="ru-RU"/>
+        </w:rPr>
+      </w:pPr>
+      <w:r>
+        <w:rPr>
+          <w:rFonts w:ascii="Times New Roman" w:eastAsia="Times New Roman" w:hAnsi="Times New Roman" w:cs="Times New Roman"/>
+          <w:sz w:val="28"/>
+          <w:szCs w:val="28"/>
+          <w:u w:val="single"/>
+          <w:lang w:eastAsia="ru-RU"/>
+        </w:rPr>
+        <w:t>Пользователь</w:t>
+      </w:r>
+      <w:r>
+        <w:rPr>
+          <w:rFonts w:ascii="Times New Roman" w:eastAsia="Times New Roman" w:hAnsi="Times New Roman" w:cs="Times New Roman"/>
+          <w:sz w:val="28"/>
+          <w:szCs w:val="28"/>
+          <w:u w:val="single"/>
+          <w:lang w:eastAsia="ru-RU"/>
+        </w:rPr>
+        <w:t>ские приоритеты пересчитываются</w:t>
+      </w:r>
+      <w:r>
+        <w:rPr>
+          <w:rFonts w:ascii="Times New Roman" w:eastAsia="Times New Roman" w:hAnsi="Times New Roman" w:cs="Times New Roman"/>
+          <w:sz w:val="28"/>
+          <w:szCs w:val="28"/>
+          <w:u w:val="single"/>
+          <w:lang w:eastAsia="ru-RU"/>
+        </w:rPr>
+        <w:t xml:space="preserve"> </w:t>
+      </w:r>
+      <w:r>
+        <w:rPr>
+          <w:rFonts w:ascii="Times New Roman" w:eastAsia="Times New Roman" w:hAnsi="Times New Roman" w:cs="Times New Roman"/>
+          <w:sz w:val="28"/>
+          <w:szCs w:val="28"/>
+          <w:u w:val="single"/>
+          <w:lang w:eastAsia="ru-RU"/>
+        </w:rPr>
+        <w:t>для устранения</w:t>
+      </w:r>
+      <w:r>
+        <w:rPr>
+          <w:rFonts w:ascii="Times New Roman" w:eastAsia="Times New Roman" w:hAnsi="Times New Roman" w:cs="Times New Roman"/>
+          <w:sz w:val="28"/>
+          <w:szCs w:val="28"/>
+          <w:u w:val="single"/>
+          <w:lang w:eastAsia="ru-RU"/>
+        </w:rPr>
+        <w:t xml:space="preserve"> бесконечного откладывания.</w:t>
+      </w:r>
+    </w:p>
+    <w:p>
+      <w:pPr>
+        <w:spacing w:after="0" w:line="360" w:lineRule="auto"/>
+        <w:jc w:val="both"/>
+        <w:rPr>
+          <w:rFonts w:ascii="Times New Roman" w:eastAsia="Times New Roman" w:hAnsi="Times New Roman" w:cs="Times New Roman"/>
+          <w:sz w:val="28"/>
+          <w:szCs w:val="28"/>
+          <w:u w:val="single"/>
+          <w:lang w:eastAsia="ru-RU"/>
+        </w:rPr>
+      </w:pPr>
+    </w:p>
+    <w:p>
+      <w:pPr>
+        <w:spacing w:line="240" w:lineRule="auto"/>
+        <w:ind w:left="709"/>
         <w:jc w:val="both"/>
         <w:rPr>
           <w:rFonts w:ascii="Times New Roman" w:eastAsia="Calibri" w:hAnsi="Times New Roman" w:cs="Times New Roman"/>
@@ -2062,6 +2394,19 @@
     </w:p>
     <w:p>
       <w:pPr>
+        <w:spacing w:line="240" w:lineRule="auto"/>
+        <w:ind w:left="709"/>
+        <w:jc w:val="both"/>
+        <w:rPr>
+          <w:rFonts w:ascii="Times New Roman" w:eastAsia="Calibri" w:hAnsi="Times New Roman" w:cs="Times New Roman"/>
+          <w:sz w:val="40"/>
+          <w:szCs w:val="40"/>
+          <w:u w:val="single"/>
+        </w:rPr>
+      </w:pPr>
+    </w:p>
+    <w:p>
+      <w:pPr>
         <w:spacing w:after="0" w:line="360" w:lineRule="auto"/>
         <w:ind w:firstLine="709"/>
         <w:rPr>
@@ -2114,7 +2459,7 @@
     </w:p>
     <w:p>
       <w:pPr>
-        <w:spacing w:line="360" w:lineRule="auto"/>
+        <w:spacing w:after="0" w:line="360" w:lineRule="auto"/>
         <w:ind w:firstLine="709"/>
         <w:rPr>
           <w:rFonts w:ascii="Times New Roman" w:eastAsia="Times New Roman" w:hAnsi="Times New Roman" w:cs="Times New Roman"/>
@@ -2130,7 +2475,8 @@
           <w:szCs w:val="28"/>
           <w:lang w:eastAsia="ru-RU"/>
         </w:rPr>
-        <w:t>Процессорное время, выделенное на выполнение потока, называется квантом. Если поток с более высоким приоритетом готов к выполнению, текущий поток вытесняется планировщиком, даже если квант текущего потока не истек.</w:t>
+        <w:lastRenderedPageBreak/>
+        <w:t>Если поток с более высоким приоритетом готов к выполнению, текущий поток вытесняется планировщиком, даже если квант текущего потока не истек.</w:t>
       </w:r>
     </w:p>
     <w:p>
@@ -2316,7 +2662,6 @@
           <w:sz w:val="28"/>
           <w:szCs w:val="28"/>
         </w:rPr>
-        <w:lastRenderedPageBreak/>
         <w:t>В системе предусмотрено 32 уровня приоритето</w:t>
       </w:r>
       <w:r>
@@ -2351,35 +2696,132 @@
     <w:p>
       <w:pPr>
         <w:pStyle w:val="a8"/>
+        <w:tabs>
+          <w:tab w:val="left" w:pos="709"/>
+        </w:tabs>
         <w:spacing w:before="0" w:beforeAutospacing="0" w:after="0" w:afterAutospacing="0" w:line="360" w:lineRule="auto"/>
         <w:ind w:firstLine="709"/>
-        <w:rPr>
-          <w:sz w:val="28"/>
-          <w:szCs w:val="28"/>
-        </w:rPr>
-      </w:pPr>
-      <w:r>
-        <w:rPr>
-          <w:sz w:val="28"/>
-          <w:szCs w:val="28"/>
-        </w:rPr>
-        <w:t xml:space="preserve">Уровни приоритета потоков назначаются </w:t>
-      </w:r>
-      <w:proofErr w:type="spellStart"/>
-      <w:r>
-        <w:rPr>
-          <w:sz w:val="28"/>
-          <w:szCs w:val="28"/>
-        </w:rPr>
-        <w:t>Windows</w:t>
-      </w:r>
-      <w:proofErr w:type="spellEnd"/>
-      <w:r>
-        <w:rPr>
-          <w:sz w:val="28"/>
-          <w:szCs w:val="28"/>
-        </w:rPr>
-        <w:t xml:space="preserve"> API и ядром операционной системы.</w:t>
+        <w:jc w:val="both"/>
+        <w:rPr>
+          <w:sz w:val="28"/>
+          <w:szCs w:val="28"/>
+          <w:u w:val="single"/>
+        </w:rPr>
+      </w:pPr>
+      <w:r>
+        <w:rPr>
+          <w:sz w:val="28"/>
+          <w:szCs w:val="28"/>
+          <w:u w:val="single"/>
+        </w:rPr>
+        <w:t>При создании процесса</w:t>
+      </w:r>
+      <w:r>
+        <w:rPr>
+          <w:sz w:val="28"/>
+          <w:szCs w:val="28"/>
+          <w:u w:val="single"/>
+        </w:rPr>
+        <w:t xml:space="preserve"> </w:t>
+      </w:r>
+      <w:r>
+        <w:rPr>
+          <w:sz w:val="28"/>
+          <w:szCs w:val="28"/>
+          <w:u w:val="single"/>
+        </w:rPr>
+        <w:t xml:space="preserve">ему </w:t>
+      </w:r>
+      <w:r>
+        <w:rPr>
+          <w:sz w:val="28"/>
+          <w:szCs w:val="28"/>
+          <w:u w:val="single"/>
+        </w:rPr>
+        <w:t xml:space="preserve">назначается приоритет, </w:t>
+      </w:r>
+      <w:r>
+        <w:rPr>
+          <w:sz w:val="28"/>
+          <w:szCs w:val="28"/>
+          <w:u w:val="single"/>
+        </w:rPr>
+        <w:t xml:space="preserve">который называется базовым </w:t>
+      </w:r>
+      <w:r>
+        <w:rPr>
+          <w:sz w:val="28"/>
+          <w:szCs w:val="28"/>
+          <w:u w:val="single"/>
+        </w:rPr>
+        <w:t xml:space="preserve"> приоритет</w:t>
+      </w:r>
+      <w:r>
+        <w:rPr>
+          <w:sz w:val="28"/>
+          <w:szCs w:val="28"/>
+          <w:u w:val="single"/>
+        </w:rPr>
+        <w:t>ом</w:t>
+      </w:r>
+      <w:r>
+        <w:rPr>
+          <w:sz w:val="28"/>
+          <w:szCs w:val="28"/>
+          <w:u w:val="single"/>
+        </w:rPr>
+        <w:t>.</w:t>
+      </w:r>
+    </w:p>
+    <w:p>
+      <w:pPr>
+        <w:pStyle w:val="a8"/>
+        <w:tabs>
+          <w:tab w:val="left" w:pos="709"/>
+        </w:tabs>
+        <w:spacing w:before="0" w:beforeAutospacing="0" w:after="0" w:afterAutospacing="0" w:line="360" w:lineRule="auto"/>
+        <w:ind w:firstLine="709"/>
+        <w:jc w:val="both"/>
+      </w:pPr>
+      <w:r>
+        <w:rPr>
+          <w:sz w:val="28"/>
+          <w:szCs w:val="28"/>
+          <w:u w:val="single"/>
+        </w:rPr>
+        <w:t>Приоритеты потоков о</w:t>
+      </w:r>
+      <w:r>
+        <w:rPr>
+          <w:sz w:val="28"/>
+          <w:szCs w:val="28"/>
+          <w:u w:val="single"/>
+        </w:rPr>
+        <w:t>пределяются</w:t>
+      </w:r>
+      <w:r>
+        <w:rPr>
+          <w:sz w:val="28"/>
+          <w:szCs w:val="28"/>
+          <w:u w:val="single"/>
+        </w:rPr>
+        <w:t xml:space="preserve"> </w:t>
+      </w:r>
+      <w:r>
+        <w:rPr>
+          <w:sz w:val="28"/>
+          <w:szCs w:val="28"/>
+          <w:u w:val="single"/>
+        </w:rPr>
+        <w:t>относительно базового</w:t>
+      </w:r>
+      <w:r>
+        <w:rPr>
+          <w:sz w:val="28"/>
+          <w:szCs w:val="28"/>
+          <w:u w:val="single"/>
+        </w:rPr>
+        <w:t xml:space="preserve"> приоритета процесса.</w:t>
       </w:r>
     </w:p>
     <w:p>
@@ -2720,6 +3162,7 @@
           <w:noProof/>
           <w:lang w:eastAsia="ru-RU"/>
         </w:rPr>
+        <w:lastRenderedPageBreak/>
         <w:drawing>
           <wp:inline distT="0" distB="0" distL="0" distR="0" wp14:anchorId="6827C27F" wp14:editId="585D627E">
             <wp:extent cx="5939790" cy="2504440"/>
@@ -3169,7 +3612,6 @@
           <w:szCs w:val="28"/>
           <w:lang w:eastAsia="ru-RU"/>
         </w:rPr>
-        <w:lastRenderedPageBreak/>
         <w:t xml:space="preserve"> простой --- </w:t>
       </w:r>
       <w:proofErr w:type="spellStart"/>
@@ -3192,6 +3634,24 @@
         </w:rPr>
         <w:t xml:space="preserve"> (-15).</w:t>
       </w:r>
+    </w:p>
+    <w:p>
+      <w:pPr>
+        <w:pStyle w:val="a7"/>
+        <w:tabs>
+          <w:tab w:val="left" w:pos="0"/>
+        </w:tabs>
+        <w:spacing w:line="360" w:lineRule="auto"/>
+        <w:ind w:left="709"/>
+        <w:jc w:val="both"/>
+        <w:rPr>
+          <w:rFonts w:ascii="Times New Roman" w:hAnsi="Times New Roman" w:cs="Times New Roman"/>
+          <w:noProof/>
+          <w:sz w:val="28"/>
+          <w:szCs w:val="28"/>
+          <w:lang w:eastAsia="ru-RU"/>
+        </w:rPr>
+      </w:pPr>
     </w:p>
     <w:p>
       <w:pPr>
@@ -3203,19 +3663,33 @@
         <w:jc w:val="both"/>
         <w:rPr>
           <w:rFonts w:ascii="Times New Roman" w:hAnsi="Times New Roman" w:cs="Times New Roman"/>
-          <w:noProof/>
-          <w:sz w:val="28"/>
-          <w:szCs w:val="28"/>
-          <w:lang w:eastAsia="ru-RU"/>
-        </w:rPr>
-      </w:pPr>
-      <w:r>
-        <w:rPr>
-          <w:rFonts w:ascii="Times New Roman" w:hAnsi="Times New Roman" w:cs="Times New Roman"/>
-          <w:sz w:val="28"/>
-          <w:szCs w:val="28"/>
-        </w:rPr>
-        <w:t>Относительный приоритет --- это приращение к базовому приоритету процесса.</w:t>
+          <w:sz w:val="28"/>
+          <w:szCs w:val="28"/>
+        </w:rPr>
+      </w:pPr>
+      <w:r>
+        <w:rPr>
+          <w:rFonts w:ascii="Times New Roman" w:hAnsi="Times New Roman" w:cs="Times New Roman"/>
+          <w:sz w:val="28"/>
+          <w:szCs w:val="28"/>
+        </w:rPr>
+        <w:t>Динамическое повышение приоритета применяется только к потокам</w:t>
+      </w:r>
+      <w:r>
+        <w:rPr>
+          <w:rFonts w:ascii="Times New Roman" w:hAnsi="Times New Roman" w:cs="Times New Roman"/>
+          <w:sz w:val="28"/>
+          <w:szCs w:val="28"/>
+        </w:rPr>
+        <w:t xml:space="preserve"> из динамического диапазона (1-</w:t>
+      </w:r>
+      <w:r>
+        <w:rPr>
+          <w:rFonts w:ascii="Times New Roman" w:hAnsi="Times New Roman" w:cs="Times New Roman"/>
+          <w:sz w:val="28"/>
+          <w:szCs w:val="28"/>
+        </w:rPr>
+        <w:t>15) и, независимо от приращения, приоритет потока не может оказаться выше 15.</w:t>
       </w:r>
     </w:p>
     <w:p>
@@ -3237,23 +3711,7 @@
           <w:sz w:val="28"/>
           <w:szCs w:val="28"/>
         </w:rPr>
-        <w:t xml:space="preserve">Каким бы образом ни формировался приоритет потока, с точки зрения планировщика </w:t>
-      </w:r>
-      <w:proofErr w:type="spellStart"/>
-      <w:r>
-        <w:rPr>
-          <w:sz w:val="28"/>
-          <w:szCs w:val="28"/>
-        </w:rPr>
-        <w:t>Windows</w:t>
-      </w:r>
-      <w:proofErr w:type="spellEnd"/>
-      <w:r>
-        <w:rPr>
-          <w:sz w:val="28"/>
-          <w:szCs w:val="28"/>
-        </w:rPr>
-        <w:t xml:space="preserve"> важно только значение приоритета.</w:t>
+        <w:t>Операционная система может на короткие интервалы времени повышать приоритеты потоков из динамического диапазона, но никогда не регулирует приоритеты потоков в диапазоне реального времени.</w:t>
       </w:r>
     </w:p>
     <w:p>
@@ -3275,28 +3733,6 @@
           <w:sz w:val="28"/>
           <w:szCs w:val="28"/>
         </w:rPr>
-        <w:t>Процесс обладает только базовым приоритетом, тогда как поток имеет базовый, который наследуется от приоритета процесса, и текущий приоритет. Операционная система может на короткие интервалы времени повышать приоритеты потоков из динамического диапазона, но никогда не регулирует приоритеты потоков в диапазоне реального времени.</w:t>
-      </w:r>
-    </w:p>
-    <w:p>
-      <w:pPr>
-        <w:pStyle w:val="a8"/>
-        <w:tabs>
-          <w:tab w:val="left" w:pos="709"/>
-        </w:tabs>
-        <w:spacing w:before="0" w:beforeAutospacing="0" w:after="0" w:afterAutospacing="0" w:line="360" w:lineRule="auto"/>
-        <w:ind w:firstLine="709"/>
-        <w:jc w:val="both"/>
-        <w:rPr>
-          <w:sz w:val="28"/>
-          <w:szCs w:val="28"/>
-        </w:rPr>
-      </w:pPr>
-      <w:r>
-        <w:rPr>
-          <w:sz w:val="28"/>
-          <w:szCs w:val="28"/>
-        </w:rPr>
         <w:t xml:space="preserve">Приложения пользователя запускаются, как правило, с базовым приоритетом </w:t>
       </w:r>
       <w:proofErr w:type="spellStart"/>
@@ -3338,6 +3774,7 @@
           <w:sz w:val="28"/>
           <w:szCs w:val="28"/>
         </w:rPr>
+        <w:lastRenderedPageBreak/>
         <w:t>Система динамически повышает приоритет текущего потока в следующих случаях:</w:t>
       </w:r>
     </w:p>
@@ -3512,45 +3949,6 @@
           <w:sz w:val="28"/>
           <w:szCs w:val="28"/>
         </w:rPr>
-        <w:t>Динамическое повышение приоритета применяется только к потокам</w:t>
-      </w:r>
-      <w:r>
-        <w:rPr>
-          <w:rFonts w:ascii="Times New Roman" w:hAnsi="Times New Roman" w:cs="Times New Roman"/>
-          <w:sz w:val="28"/>
-          <w:szCs w:val="28"/>
-        </w:rPr>
-        <w:t xml:space="preserve"> из динамического диапазона (1-</w:t>
-      </w:r>
-      <w:r>
-        <w:rPr>
-          <w:rFonts w:ascii="Times New Roman" w:hAnsi="Times New Roman" w:cs="Times New Roman"/>
-          <w:sz w:val="28"/>
-          <w:szCs w:val="28"/>
-        </w:rPr>
-        <w:t>15) и, независимо от приращения, приоритет потока не может оказаться выше 15.</w:t>
-      </w:r>
-    </w:p>
-    <w:p>
-      <w:pPr>
-        <w:tabs>
-          <w:tab w:val="left" w:pos="709"/>
-        </w:tabs>
-        <w:spacing w:line="360" w:lineRule="auto"/>
-        <w:ind w:firstLine="709"/>
-        <w:jc w:val="both"/>
-        <w:rPr>
-          <w:rFonts w:ascii="Times New Roman" w:hAnsi="Times New Roman" w:cs="Times New Roman"/>
-          <w:sz w:val="28"/>
-          <w:szCs w:val="28"/>
-        </w:rPr>
-      </w:pPr>
-      <w:r>
-        <w:rPr>
-          <w:rFonts w:ascii="Times New Roman" w:hAnsi="Times New Roman" w:cs="Times New Roman"/>
-          <w:sz w:val="28"/>
-          <w:szCs w:val="28"/>
-        </w:rPr>
         <w:t xml:space="preserve">По окончании определенных операций ввода-вывода </w:t>
       </w:r>
       <w:proofErr w:type="spellStart"/>
@@ -3569,16 +3967,7 @@
           <w:sz w:val="28"/>
           <w:szCs w:val="28"/>
         </w:rPr>
-        <w:t xml:space="preserve"> временно повышает приоритет потоков и потоки, ожидающие завершения </w:t>
-      </w:r>
-      <w:r>
-        <w:rPr>
-          <w:rFonts w:ascii="Times New Roman" w:hAnsi="Times New Roman" w:cs="Times New Roman"/>
-          <w:sz w:val="28"/>
-          <w:szCs w:val="28"/>
-        </w:rPr>
-        <w:lastRenderedPageBreak/>
-        <w:t>этих операций, имеют больше шансов немедленно возобновить выполнение и обработать полученные от устрой</w:t>
+        <w:t xml:space="preserve"> временно повышает приоритет потоков и потоки, ожидающие завершения этих операций, имеют больше шансов немедленно возобновить выполнение и обработать полученные от устрой</w:t>
       </w:r>
       <w:proofErr w:type="gramStart"/>
       <w:r>
@@ -3766,7 +4155,16 @@
           <w:sz w:val="28"/>
           <w:szCs w:val="28"/>
         </w:rPr>
-        <w:t xml:space="preserve">Приоритет потока всегда повышается относительно базового приоритета. На рисунке ниже показано, что после повышения приоритета поток в течение одного кванта выполняется с повышенным приоритетом, а затем приоритет снижается на один уровень с каждым последующим квантом. Цикл продолжается до тех пор, пока приоритет не снизится до </w:t>
+        <w:t xml:space="preserve">Приоритет потока всегда повышается относительно базового приоритета. На рисунке ниже показано, что после повышения приоритета поток в течение одного кванта выполняется с повышенным приоритетом, а затем приоритет снижается на один уровень с каждым последующим </w:t>
+      </w:r>
+      <w:r>
+        <w:rPr>
+          <w:rFonts w:ascii="Times New Roman" w:hAnsi="Times New Roman" w:cs="Times New Roman"/>
+          <w:sz w:val="28"/>
+          <w:szCs w:val="28"/>
+        </w:rPr>
+        <w:lastRenderedPageBreak/>
+        <w:t xml:space="preserve">квантом. Цикл продолжается до тех пор, пока приоритет не снизится до </w:t>
       </w:r>
       <w:proofErr w:type="gramStart"/>
       <w:r>
@@ -3875,7 +4273,6 @@
           <w:szCs w:val="28"/>
           <w:lang w:eastAsia="ru-RU"/>
         </w:rPr>
-        <w:lastRenderedPageBreak/>
         <w:t>Если ожидание п</w:t>
       </w:r>
       <w:r>
@@ -4212,6 +4609,7 @@
           <w:szCs w:val="28"/>
           <w:lang w:eastAsia="ru-RU"/>
         </w:rPr>
+        <w:lastRenderedPageBreak/>
         <w:t>В данном случае приоритет повышается для создания преимуществ интерактивным приложениям по окончании ожидания, в результате чего повышаются шансы на немедленное возобновление потока приложения.</w:t>
       </w:r>
     </w:p>
@@ -4324,17 +4722,7 @@
           <w:szCs w:val="28"/>
           <w:lang w:eastAsia="ru-RU"/>
         </w:rPr>
-        <w:t xml:space="preserve">Раз в секунду диспетчер настройки баланса --- системный поток, предназначенный для выполнения функций управления памятью --- сканирует очереди готовых потоков и ищет потоки, которые находятся в </w:t>
-      </w:r>
-      <w:r>
-        <w:rPr>
-          <w:rFonts w:ascii="Times New Roman" w:eastAsia="Times New Roman" w:hAnsi="Times New Roman" w:cs="Times New Roman"/>
-          <w:sz w:val="28"/>
-          <w:szCs w:val="28"/>
-          <w:lang w:eastAsia="ru-RU"/>
-        </w:rPr>
-        <w:lastRenderedPageBreak/>
-        <w:t xml:space="preserve">состоянии готовности в течение примерно 4 секунд. Диспетчер настройки баланса повышает приоритет таких потоков до 15. Причем в </w:t>
+        <w:t xml:space="preserve">Раз в секунду диспетчер настройки баланса --- системный поток, предназначенный для выполнения функций управления памятью --- сканирует очереди готовых потоков и ищет потоки, которые находятся в состоянии готовности в течение примерно 4 секунд. Диспетчер настройки баланса повышает приоритет таких потоков до 15. Причем в </w:t>
       </w:r>
       <w:proofErr w:type="spellStart"/>
       <w:r>
@@ -4494,7 +4882,16 @@
           <w:sz w:val="28"/>
           <w:szCs w:val="28"/>
         </w:rPr>
-        <w:t xml:space="preserve"> использует схему приоритетов прерываний, называемую уровни запросов прерываний (IRQL). Внутри ядра IRQL представляются в виде номеров до 0 до 31 для систем x86. Ядро определяет стандартный набор IRQL для программных прерываний, а HAL связывает IRQL с номерами аппаратных прерываний.</w:t>
+        <w:t xml:space="preserve"> использует схему приоритетов прерываний, называемую уровни запросов прерываний (IRQL). Внутри ядра IRQL представляются в виде номеров до 0 до 31 для систем x86. Ядро определяет стандартный набор </w:t>
+      </w:r>
+      <w:r>
+        <w:rPr>
+          <w:rFonts w:ascii="Times New Roman" w:hAnsi="Times New Roman" w:cs="Times New Roman"/>
+          <w:sz w:val="28"/>
+          <w:szCs w:val="28"/>
+        </w:rPr>
+        <w:lastRenderedPageBreak/>
+        <w:t>IRQL для программных прерываний, а HAL связывает IRQL с номерами аппаратных прерываний.</w:t>
       </w:r>
     </w:p>
     <w:p>
@@ -4647,6 +5044,18 @@
     </w:p>
     <w:p>
       <w:pPr>
+        <w:spacing w:line="360" w:lineRule="auto"/>
+        <w:ind w:firstLine="709"/>
+        <w:rPr>
+          <w:noProof/>
+          <w:sz w:val="28"/>
+          <w:szCs w:val="28"/>
+          <w:lang w:eastAsia="ru-RU"/>
+        </w:rPr>
+      </w:pPr>
+    </w:p>
+    <w:p>
+      <w:pPr>
         <w:spacing w:line="240" w:lineRule="auto"/>
         <w:jc w:val="both"/>
         <w:rPr>
@@ -4664,6 +5073,7 @@
           <w:u w:val="single"/>
           <w:lang w:val="en-US"/>
         </w:rPr>
+        <w:lastRenderedPageBreak/>
         <w:t>Unix</w:t>
       </w:r>
       <w:r>
@@ -4715,7 +5125,17 @@
           <w:u w:val="single"/>
           <w:lang w:eastAsia="ru-RU"/>
         </w:rPr>
-        <w:t xml:space="preserve">является строго </w:t>
+        <w:t>было</w:t>
+      </w:r>
+      <w:r>
+        <w:rPr>
+          <w:rFonts w:ascii="Times New Roman" w:eastAsia="Times New Roman" w:hAnsi="Times New Roman" w:cs="Times New Roman"/>
+          <w:sz w:val="28"/>
+          <w:szCs w:val="28"/>
+          <w:u w:val="single"/>
+          <w:lang w:eastAsia="ru-RU"/>
+        </w:rPr>
+        <w:t xml:space="preserve"> строго </w:t>
       </w:r>
       <w:proofErr w:type="spellStart"/>
       <w:r>
@@ -4748,37 +5168,81 @@
           <w:rFonts w:ascii="Times New Roman" w:eastAsia="Times New Roman" w:hAnsi="Times New Roman" w:cs="Times New Roman"/>
           <w:sz w:val="28"/>
           <w:szCs w:val="28"/>
-          <w:lang w:eastAsia="ru-RU"/>
-        </w:rPr>
-      </w:pPr>
-      <w:r>
-        <w:rPr>
-          <w:rFonts w:ascii="Times New Roman" w:eastAsia="Times New Roman" w:hAnsi="Times New Roman" w:cs="Times New Roman"/>
-          <w:sz w:val="28"/>
-          <w:szCs w:val="28"/>
-          <w:lang w:eastAsia="ru-RU"/>
-        </w:rPr>
-        <w:t xml:space="preserve">Однако современные ядра </w:t>
-      </w:r>
-      <w:proofErr w:type="spellStart"/>
-      <w:r>
-        <w:rPr>
-          <w:rFonts w:ascii="Times New Roman" w:eastAsia="Times New Roman" w:hAnsi="Times New Roman" w:cs="Times New Roman"/>
-          <w:sz w:val="28"/>
-          <w:szCs w:val="28"/>
-          <w:lang w:eastAsia="ru-RU"/>
+          <w:u w:val="single"/>
+          <w:lang w:eastAsia="ru-RU"/>
+        </w:rPr>
+      </w:pPr>
+      <w:r>
+        <w:rPr>
+          <w:rFonts w:ascii="Times New Roman" w:eastAsia="Times New Roman" w:hAnsi="Times New Roman" w:cs="Times New Roman"/>
+          <w:sz w:val="28"/>
+          <w:szCs w:val="28"/>
+          <w:u w:val="single"/>
+          <w:lang w:eastAsia="ru-RU"/>
+        </w:rPr>
+        <w:t xml:space="preserve">Современные ядра </w:t>
+      </w:r>
+      <w:r>
+        <w:rPr>
+          <w:rFonts w:ascii="Times New Roman" w:eastAsia="Times New Roman" w:hAnsi="Times New Roman" w:cs="Times New Roman"/>
+          <w:sz w:val="28"/>
+          <w:szCs w:val="28"/>
+          <w:u w:val="single"/>
+          <w:lang w:val="en-US" w:eastAsia="ru-RU"/>
         </w:rPr>
         <w:t>Linux</w:t>
       </w:r>
-      <w:proofErr w:type="spellEnd"/>
-      <w:r>
-        <w:rPr>
-          <w:rFonts w:ascii="Times New Roman" w:eastAsia="Times New Roman" w:hAnsi="Times New Roman" w:cs="Times New Roman"/>
-          <w:sz w:val="28"/>
-          <w:szCs w:val="28"/>
-          <w:lang w:eastAsia="ru-RU"/>
-        </w:rPr>
-        <w:t>, начиная с версии 2.5, являются полностью вытесняемыми, так как должны обеспечивать работу процессов реального времени.</w:t>
+      <w:r>
+        <w:rPr>
+          <w:rFonts w:ascii="Times New Roman" w:eastAsia="Times New Roman" w:hAnsi="Times New Roman" w:cs="Times New Roman"/>
+          <w:sz w:val="28"/>
+          <w:szCs w:val="28"/>
+          <w:u w:val="single"/>
+          <w:lang w:eastAsia="ru-RU"/>
+        </w:rPr>
+        <w:t xml:space="preserve"> являются полностью вытесняемыми, поскольку в современном мире невозможно не иметь поддержку процессов реального времени</w:t>
+      </w:r>
+      <w:r>
+        <w:rPr>
+          <w:rFonts w:ascii="Times New Roman" w:eastAsia="Times New Roman" w:hAnsi="Times New Roman" w:cs="Times New Roman"/>
+          <w:sz w:val="28"/>
+          <w:szCs w:val="28"/>
+          <w:u w:val="single"/>
+          <w:lang w:eastAsia="ru-RU"/>
+        </w:rPr>
+        <w:t>, например,</w:t>
+      </w:r>
+      <w:r>
+        <w:rPr>
+          <w:rFonts w:ascii="Times New Roman" w:eastAsia="Times New Roman" w:hAnsi="Times New Roman" w:cs="Times New Roman"/>
+          <w:sz w:val="28"/>
+          <w:szCs w:val="28"/>
+          <w:u w:val="single"/>
+          <w:lang w:eastAsia="ru-RU"/>
+        </w:rPr>
+        <w:t xml:space="preserve"> воспроизведение вид</w:t>
+      </w:r>
+      <w:proofErr w:type="gramStart"/>
+      <w:r>
+        <w:rPr>
+          <w:rFonts w:ascii="Times New Roman" w:eastAsia="Times New Roman" w:hAnsi="Times New Roman" w:cs="Times New Roman"/>
+          <w:sz w:val="28"/>
+          <w:szCs w:val="28"/>
+          <w:u w:val="single"/>
+          <w:lang w:eastAsia="ru-RU"/>
+        </w:rPr>
+        <w:t>ео и ау</w:t>
+      </w:r>
+      <w:proofErr w:type="gramEnd"/>
+      <w:r>
+        <w:rPr>
+          <w:rFonts w:ascii="Times New Roman" w:eastAsia="Times New Roman" w:hAnsi="Times New Roman" w:cs="Times New Roman"/>
+          <w:sz w:val="28"/>
+          <w:szCs w:val="28"/>
+          <w:u w:val="single"/>
+          <w:lang w:eastAsia="ru-RU"/>
+        </w:rPr>
+        <w:t>дио.</w:t>
       </w:r>
     </w:p>
     <w:p>
@@ -4816,16 +5280,7 @@
           <w:sz w:val="28"/>
           <w:szCs w:val="28"/>
         </w:rPr>
-        <w:t xml:space="preserve"> чем меньше значение, тем выше приоритет. Приоритеты 0--49 </w:t>
-      </w:r>
-      <w:r>
-        <w:rPr>
-          <w:rFonts w:ascii="Times New Roman" w:hAnsi="Times New Roman" w:cs="Times New Roman"/>
-          <w:sz w:val="28"/>
-          <w:szCs w:val="28"/>
-        </w:rPr>
-        <w:lastRenderedPageBreak/>
-        <w:t>зарезервированы ядром операционной системы, прикладные процессы могут обладать приоритетом в диапазоне от 50 до 127.</w:t>
+        <w:t xml:space="preserve"> чем меньше значение, тем выше приоритет. Приоритеты 0--49 зарезервированы ядром операционной системы, прикладные процессы могут обладать приоритетом в диапазоне от 50 до 127.</w:t>
       </w:r>
     </w:p>
     <w:p>
@@ -5262,7 +5717,16 @@
           <w:sz w:val="28"/>
           <w:szCs w:val="28"/>
         </w:rPr>
-        <w:t xml:space="preserve"> для хранения приоритета, который будет назначен процессу при переходе из</w:t>
+        <w:t xml:space="preserve"> для хранения приоритета, </w:t>
+      </w:r>
+      <w:r>
+        <w:rPr>
+          <w:rFonts w:ascii="Times New Roman" w:hAnsi="Times New Roman" w:cs="Times New Roman"/>
+          <w:sz w:val="28"/>
+          <w:szCs w:val="28"/>
+        </w:rPr>
+        <w:lastRenderedPageBreak/>
+        <w:t>который будет назначен процессу при переходе из</w:t>
       </w:r>
       <w:r>
         <w:rPr>
@@ -5400,16 +5864,7 @@
           <w:sz w:val="28"/>
           <w:szCs w:val="28"/>
         </w:rPr>
-        <w:t xml:space="preserve">. Такой подход позволяет системным вызовам быстрее завершать свою работу. По завершении процессом системного вызова его приоритет сбрасывается в значение текущего приоритета в режиме задачи. Если при этом приоритет </w:t>
-      </w:r>
-      <w:r>
-        <w:rPr>
-          <w:rFonts w:ascii="Times New Roman" w:hAnsi="Times New Roman" w:cs="Times New Roman"/>
-          <w:sz w:val="28"/>
-          <w:szCs w:val="28"/>
-        </w:rPr>
-        <w:lastRenderedPageBreak/>
-        <w:t>окажется ниже, чем приоритет другого запущенного процесса, ядро произведет переключение контекста.</w:t>
+        <w:t>. Такой подход позволяет системным вызовам быстрее завершать свою работу. По завершении процессом системного вызова его приоритет сбрасывается в значение текущего приоритета в режиме задачи. Если при этом приоритет окажется ниже, чем приоритет другого запущенного процесса, ядро произведет переключение контекста.</w:t>
       </w:r>
     </w:p>
     <w:p>
@@ -5526,7 +5981,17 @@
           <w:szCs w:val="28"/>
           <w:lang w:eastAsia="ru-RU"/>
         </w:rPr>
-        <w:t>Степень любезности называется так потому, что одни пользователи могут быть поставлены в более выгодные условия другими пользователями посредством увеличения кем-либо из последних значения уровня любезности для своих менее важных процессов.</w:t>
+        <w:t xml:space="preserve">Степень любезности называется так потому, что одни пользователи могут быть </w:t>
+      </w:r>
+      <w:r>
+        <w:rPr>
+          <w:rFonts w:ascii="Times New Roman" w:eastAsia="Times New Roman" w:hAnsi="Times New Roman" w:cs="Times New Roman"/>
+          <w:sz w:val="28"/>
+          <w:szCs w:val="28"/>
+          <w:lang w:eastAsia="ru-RU"/>
+        </w:rPr>
+        <w:lastRenderedPageBreak/>
+        <w:t>поставлены в более выгодные условия другими пользователями посредством увеличения кем-либо из последних значения уровня любезности для своих менее важных процессов.</w:t>
       </w:r>
       <w:proofErr w:type="gramEnd"/>
     </w:p>
@@ -5722,7 +6187,6 @@
               <w:szCs w:val="28"/>
               <w:lang w:val="en-US" w:eastAsia="ru-RU"/>
             </w:rPr>
-            <w:lastRenderedPageBreak/>
             <m:t xml:space="preserve">decay= </m:t>
           </m:r>
           <m:f>
@@ -5896,19 +6360,7 @@
               <w:szCs w:val="28"/>
               <w:lang w:val="en-US" w:eastAsia="ru-RU"/>
             </w:rPr>
-            <m:t>p_u</m:t>
-          </m:r>
-          <w:bookmarkStart w:id="0" w:name="_GoBack"/>
-          <w:bookmarkEnd w:id="0"/>
-          <m:r>
-            <w:rPr>
-              <w:rFonts w:ascii="Cambria Math" w:hAnsi="Cambria Math"/>
-              <w:noProof/>
-              <w:sz w:val="28"/>
-              <w:szCs w:val="28"/>
-              <w:lang w:val="en-US" w:eastAsia="ru-RU"/>
-            </w:rPr>
-            <m:t>srpri=PUSER+</m:t>
+            <m:t>p_usrpri=PUSER+</m:t>
           </m:r>
           <m:f>
             <m:fPr>
@@ -6158,7 +6610,15 @@
           <w:sz w:val="28"/>
           <w:szCs w:val="28"/>
         </w:rPr>
-        <w:t>х процессов. Если процесс бо</w:t>
+        <w:t xml:space="preserve">х </w:t>
+      </w:r>
+      <w:r>
+        <w:rPr>
+          <w:sz w:val="28"/>
+          <w:szCs w:val="28"/>
+        </w:rPr>
+        <w:lastRenderedPageBreak/>
+        <w:t>процессов. Если процесс бо</w:t>
       </w:r>
       <w:r>
         <w:rPr>
@@ -6259,7 +6719,27 @@
           <w:szCs w:val="28"/>
           <w:lang w:eastAsia="ru-RU"/>
         </w:rPr>
-        <w:t xml:space="preserve">Операционные системы UNIX и </w:t>
+        <w:t xml:space="preserve">Операционные системы </w:t>
+      </w:r>
+      <w:r>
+        <w:rPr>
+          <w:rFonts w:ascii="Times New Roman" w:eastAsia="Times New Roman" w:hAnsi="Times New Roman" w:cs="Times New Roman"/>
+          <w:sz w:val="28"/>
+          <w:szCs w:val="28"/>
+          <w:lang w:val="en-US" w:eastAsia="ru-RU"/>
+        </w:rPr>
+        <w:t>Linux</w:t>
+      </w:r>
+      <w:bookmarkStart w:id="0" w:name="_GoBack"/>
+      <w:bookmarkEnd w:id="0"/>
+      <w:r>
+        <w:rPr>
+          <w:rFonts w:ascii="Times New Roman" w:eastAsia="Times New Roman" w:hAnsi="Times New Roman" w:cs="Times New Roman"/>
+          <w:sz w:val="28"/>
+          <w:szCs w:val="28"/>
+          <w:lang w:eastAsia="ru-RU"/>
+        </w:rPr>
+        <w:t xml:space="preserve"> и </w:t>
       </w:r>
       <w:proofErr w:type="spellStart"/>
       <w:r>
@@ -6279,7 +6759,34 @@
           <w:szCs w:val="28"/>
           <w:lang w:eastAsia="ru-RU"/>
         </w:rPr>
-        <w:t xml:space="preserve"> являются системами разделения времени с вытеснением. В связи с этим обработчики прерываний от системных таймеров в них выполняют схожие функции:</w:t>
+        <w:t xml:space="preserve"> являются </w:t>
+      </w:r>
+      <w:r>
+        <w:rPr>
+          <w:rFonts w:ascii="Times New Roman" w:hAnsi="Times New Roman" w:cs="Times New Roman"/>
+          <w:color w:val="000000"/>
+          <w:sz w:val="28"/>
+          <w:szCs w:val="28"/>
+        </w:rPr>
+        <w:t>системами разделения времени c динамическими приоритетами и вытеснением</w:t>
+      </w:r>
+      <w:r>
+        <w:rPr>
+          <w:rFonts w:ascii="Times New Roman" w:eastAsia="Times New Roman" w:hAnsi="Times New Roman" w:cs="Times New Roman"/>
+          <w:sz w:val="28"/>
+          <w:szCs w:val="28"/>
+          <w:lang w:eastAsia="ru-RU"/>
+        </w:rPr>
+        <w:t>. В связи</w:t>
+      </w:r>
+      <w:r>
+        <w:rPr>
+          <w:rFonts w:ascii="Times New Roman" w:eastAsia="Times New Roman" w:hAnsi="Times New Roman" w:cs="Times New Roman"/>
+          <w:sz w:val="28"/>
+          <w:szCs w:val="28"/>
+          <w:lang w:eastAsia="ru-RU"/>
+        </w:rPr>
+        <w:t xml:space="preserve"> с этим обработчики прерываний от системных таймеров в них выполняют схожие функции:</w:t>
       </w:r>
     </w:p>
     <w:p>
@@ -6318,7 +6825,6 @@
           <w:szCs w:val="28"/>
           <w:lang w:eastAsia="ru-RU"/>
         </w:rPr>
-        <w:lastRenderedPageBreak/>
         <w:t xml:space="preserve"> инкремент счетчика системного времени;</w:t>
       </w:r>
     </w:p>
@@ -6450,140 +6956,52 @@
     </w:p>
     <w:p>
       <w:pPr>
-        <w:spacing w:after="0" w:line="360" w:lineRule="auto"/>
-        <w:ind w:firstLine="709"/>
-        <w:jc w:val="both"/>
-        <w:rPr>
-          <w:rFonts w:ascii="Times New Roman" w:eastAsia="Times New Roman" w:hAnsi="Times New Roman" w:cs="Times New Roman"/>
-          <w:sz w:val="28"/>
-          <w:szCs w:val="28"/>
-          <w:lang w:eastAsia="ru-RU"/>
-        </w:rPr>
-      </w:pPr>
-      <w:r>
-        <w:rPr>
-          <w:rFonts w:ascii="Times New Roman" w:eastAsia="Times New Roman" w:hAnsi="Times New Roman" w:cs="Times New Roman"/>
-          <w:sz w:val="28"/>
-          <w:szCs w:val="28"/>
-          <w:lang w:eastAsia="ru-RU"/>
-        </w:rPr>
-        <w:t>Декремент кванта является основной функцией обработчика прерывания от системного таймера.</w:t>
-      </w:r>
-    </w:p>
-    <w:p>
-      <w:pPr>
         <w:spacing w:line="360" w:lineRule="auto"/>
         <w:ind w:firstLine="709"/>
         <w:jc w:val="both"/>
         <w:rPr>
-          <w:rFonts w:ascii="Times New Roman" w:eastAsia="Calibri" w:hAnsi="Times New Roman" w:cs="Times New Roman"/>
-          <w:sz w:val="28"/>
-          <w:szCs w:val="28"/>
-        </w:rPr>
-      </w:pPr>
-      <w:r>
-        <w:rPr>
-          <w:rFonts w:ascii="Times New Roman" w:eastAsia="Times New Roman" w:hAnsi="Times New Roman" w:cs="Times New Roman"/>
-          <w:sz w:val="28"/>
-          <w:szCs w:val="28"/>
-          <w:lang w:eastAsia="ru-RU"/>
-        </w:rPr>
-        <w:t xml:space="preserve">Классическое ядро UNIX </w:t>
-      </w:r>
-      <w:r>
-        <w:rPr>
-          <w:rFonts w:ascii="Times New Roman" w:eastAsia="Times New Roman" w:hAnsi="Times New Roman" w:cs="Times New Roman"/>
-          <w:b/>
-          <w:sz w:val="28"/>
-          <w:szCs w:val="28"/>
-          <w:lang w:eastAsia="ru-RU"/>
-        </w:rPr>
-        <w:t xml:space="preserve">является строго </w:t>
-      </w:r>
-      <w:proofErr w:type="spellStart"/>
-      <w:r>
-        <w:rPr>
-          <w:rFonts w:ascii="Times New Roman" w:eastAsia="Times New Roman" w:hAnsi="Times New Roman" w:cs="Times New Roman"/>
-          <w:b/>
-          <w:sz w:val="28"/>
-          <w:szCs w:val="28"/>
-          <w:lang w:eastAsia="ru-RU"/>
-        </w:rPr>
-        <w:t>невытесняющим</w:t>
-      </w:r>
-      <w:proofErr w:type="spellEnd"/>
-      <w:r>
-        <w:rPr>
-          <w:rFonts w:ascii="Times New Roman" w:eastAsia="Times New Roman" w:hAnsi="Times New Roman" w:cs="Times New Roman"/>
-          <w:sz w:val="28"/>
-          <w:szCs w:val="28"/>
-          <w:lang w:eastAsia="ru-RU"/>
-        </w:rPr>
-        <w:t xml:space="preserve">. Ядра </w:t>
-      </w:r>
-      <w:proofErr w:type="spellStart"/>
-      <w:r>
-        <w:rPr>
-          <w:rFonts w:ascii="Times New Roman" w:eastAsia="Times New Roman" w:hAnsi="Times New Roman" w:cs="Times New Roman"/>
-          <w:sz w:val="28"/>
-          <w:szCs w:val="28"/>
-          <w:lang w:eastAsia="ru-RU"/>
-        </w:rPr>
-        <w:t>Linux</w:t>
-      </w:r>
-      <w:proofErr w:type="spellEnd"/>
-      <w:r>
-        <w:rPr>
-          <w:rFonts w:ascii="Times New Roman" w:eastAsia="Times New Roman" w:hAnsi="Times New Roman" w:cs="Times New Roman"/>
-          <w:sz w:val="28"/>
-          <w:szCs w:val="28"/>
-          <w:lang w:eastAsia="ru-RU"/>
-        </w:rPr>
-        <w:t xml:space="preserve">, начиная с версии 2.5, и ядра операционных систем </w:t>
-      </w:r>
-      <w:proofErr w:type="spellStart"/>
-      <w:r>
-        <w:rPr>
-          <w:rFonts w:ascii="Times New Roman" w:eastAsia="Times New Roman" w:hAnsi="Times New Roman" w:cs="Times New Roman"/>
-          <w:sz w:val="28"/>
-          <w:szCs w:val="28"/>
-          <w:lang w:eastAsia="ru-RU"/>
-        </w:rPr>
-        <w:t>Windows</w:t>
-      </w:r>
-      <w:proofErr w:type="spellEnd"/>
-      <w:r>
-        <w:rPr>
-          <w:rFonts w:ascii="Times New Roman" w:eastAsia="Times New Roman" w:hAnsi="Times New Roman" w:cs="Times New Roman"/>
-          <w:sz w:val="28"/>
-          <w:szCs w:val="28"/>
-          <w:lang w:eastAsia="ru-RU"/>
-        </w:rPr>
-        <w:t xml:space="preserve"> являются полностью вытесняющими для обеспечения работы процессов реального времени.</w:t>
-      </w:r>
-    </w:p>
-    <w:p>
-      <w:pPr>
-        <w:spacing w:line="240" w:lineRule="auto"/>
-        <w:jc w:val="both"/>
-        <w:rPr>
-          <w:rFonts w:ascii="Times New Roman" w:eastAsia="Calibri" w:hAnsi="Times New Roman" w:cs="Times New Roman"/>
-          <w:sz w:val="40"/>
-          <w:szCs w:val="40"/>
-          <w:u w:val="single"/>
-        </w:rPr>
-      </w:pPr>
-    </w:p>
-    <w:p>
-      <w:pPr>
-        <w:autoSpaceDE w:val="0"/>
-        <w:autoSpaceDN w:val="0"/>
-        <w:adjustRightInd w:val="0"/>
-        <w:spacing w:after="0" w:line="240" w:lineRule="auto"/>
-        <w:rPr>
-          <w:color w:val="000000" w:themeColor="text1"/>
-        </w:rPr>
-      </w:pPr>
+          <w:rFonts w:ascii="Times New Roman" w:hAnsi="Times New Roman" w:cs="Times New Roman"/>
+          <w:color w:val="000000"/>
+          <w:sz w:val="28"/>
+          <w:szCs w:val="28"/>
+        </w:rPr>
+      </w:pPr>
+      <w:r>
+        <w:rPr>
+          <w:rFonts w:ascii="Times New Roman" w:hAnsi="Times New Roman" w:cs="Times New Roman"/>
+          <w:color w:val="000000"/>
+          <w:sz w:val="28"/>
+          <w:szCs w:val="28"/>
+        </w:rPr>
+        <w:t>Планирование и пересчет динамических приоритетов по главному ти</w:t>
+      </w:r>
+      <w:r>
+        <w:rPr>
+          <w:rFonts w:ascii="Times New Roman" w:hAnsi="Times New Roman" w:cs="Times New Roman"/>
+          <w:color w:val="000000"/>
+          <w:sz w:val="28"/>
+          <w:szCs w:val="28"/>
+        </w:rPr>
+        <w:t xml:space="preserve">ку в данных системах отличаются, потому что </w:t>
+      </w:r>
+      <w:r>
+        <w:rPr>
+          <w:rFonts w:ascii="Times New Roman" w:hAnsi="Times New Roman" w:cs="Times New Roman"/>
+          <w:color w:val="000000"/>
+          <w:sz w:val="28"/>
+          <w:szCs w:val="28"/>
+        </w:rPr>
+        <w:t>они имеют</w:t>
+      </w:r>
+      <w:r>
+        <w:rPr>
+          <w:rFonts w:ascii="Times New Roman" w:hAnsi="Times New Roman" w:cs="Times New Roman"/>
+          <w:color w:val="000000"/>
+          <w:sz w:val="28"/>
+          <w:szCs w:val="28"/>
+        </w:rPr>
+        <w:t xml:space="preserve"> разные реализации. </w:t>
+      </w:r>
     </w:p>
     <w:sectPr>
       <w:pgSz w:w="11906" w:h="16838"/>
@@ -8131,6 +8549,17 @@
       <w:sz w:val="24"/>
       <w:szCs w:val="24"/>
       <w:lang w:eastAsia="ru-RU"/>
+    </w:rPr>
+  </w:style>
+  <w:style w:type="character" w:styleId="a9">
+    <w:name w:val="Emphasis"/>
+    <w:basedOn w:val="a0"/>
+    <w:uiPriority w:val="20"/>
+    <w:qFormat/>
+    <w:rsid w:val="002176EA"/>
+    <w:rPr>
+      <w:i/>
+      <w:iCs/>
     </w:rPr>
   </w:style>
 </w:styles>
@@ -8581,7 +9010,7 @@
   <a:extraClrSchemeLst/>
   <a:extLst>
     <a:ext uri="{05A4C25C-085E-4340-85A3-A5531E510DB2}">
-      <thm15:themeFamily xmlns:thm15="http://schemas.microsoft.com/office/thememl/2012/main" xmlns="" name="Office Theme" id="{62F939B6-93AF-4DB8-9C6B-D6C7DFDC589F}" vid="{4A3C46E8-61CC-4603-A589-7422A47A8E4A}"/>
+      <thm15:themeFamily xmlns="" xmlns:thm15="http://schemas.microsoft.com/office/thememl/2012/main" name="Office Theme" id="{62F939B6-93AF-4DB8-9C6B-D6C7DFDC589F}" vid="{4A3C46E8-61CC-4603-A589-7422A47A8E4A}"/>
     </a:ext>
   </a:extLst>
 </a:theme>

</xml_diff>